<commit_message>
atualizacao: pontuacao e lgpd
</commit_message>
<xml_diff>
--- a/codigo/TIAW - Orientação de Avaliação - TEMPLATE.docx
+++ b/codigo/TIAW - Orientação de Avaliação - TEMPLATE.docx
@@ -217,7 +217,29 @@
                 <w:color w:val="000000"/>
                 <w:lang w:eastAsia="pt-BR"/>
               </w:rPr>
-              <w:t>Fernando Campos Silva Dal Maria (FernandoCsm)</w:t>
+              <w:t>Fernando Campos Silva Dal Maria (</w:t>
+            </w:r>
+            <w:proofErr w:type="spellStart"/>
+            <w:r>
+              <w:rPr>
+                <w:rFonts w:ascii="Arial" w:eastAsia="Times New Roman" w:hAnsi="Arial" w:cs="Arial"/>
+                <w:b/>
+                <w:bCs/>
+                <w:color w:val="000000"/>
+                <w:lang w:eastAsia="pt-BR"/>
+              </w:rPr>
+              <w:t>FernandoCsm</w:t>
+            </w:r>
+            <w:proofErr w:type="spellEnd"/>
+            <w:r>
+              <w:rPr>
+                <w:rFonts w:ascii="Arial" w:eastAsia="Times New Roman" w:hAnsi="Arial" w:cs="Arial"/>
+                <w:b/>
+                <w:bCs/>
+                <w:color w:val="000000"/>
+                <w:lang w:eastAsia="pt-BR"/>
+              </w:rPr>
+              <w:t>)</w:t>
             </w:r>
           </w:p>
         </w:tc>
@@ -274,7 +296,7 @@
                 <w:color w:val="000000"/>
                 <w:lang w:eastAsia="pt-BR"/>
               </w:rPr>
-              <w:t>Criação da Home, do cabeçalho e do footer do site.</w:t>
+              <w:t>Página de Política de Privacidade, a política de privacidade, o sistema de pontuação e a barra de cookies.</w:t>
             </w:r>
           </w:p>
         </w:tc>
@@ -343,7 +365,7 @@
                 <w:color w:val="000000"/>
                 <w:lang w:eastAsia="pt-BR"/>
               </w:rPr>
-              <w:t xml:space="preserve">(1) </w:t>
+              <w:t>(1</w:t>
             </w:r>
             <w:r>
               <w:rPr>
@@ -353,7 +375,7 @@
                 <w:color w:val="000000"/>
                 <w:lang w:eastAsia="pt-BR"/>
               </w:rPr>
-              <w:t xml:space="preserve">O presente artefato deve conter os testes de software apropriados para as funcionalidades especificadas. </w:t>
+              <w:t xml:space="preserve">) </w:t>
             </w:r>
             <w:r>
               <w:rPr>
@@ -363,7 +385,7 @@
                 <w:color w:val="000000"/>
                 <w:lang w:eastAsia="pt-BR"/>
               </w:rPr>
-              <w:t xml:space="preserve">(2) </w:t>
+              <w:t xml:space="preserve">O presente artefato contém a página de política de privacidade, a política de privacidade do site; (2) O sistema de pontuação dos usuários (iniciado quando o usuário dá um click em alguma campanha); (3) A barra de </w:t>
             </w:r>
             <w:r>
               <w:rPr>
@@ -373,17 +395,22 @@
                 <w:color w:val="000000"/>
                 <w:lang w:eastAsia="pt-BR"/>
               </w:rPr>
-              <w:t xml:space="preserve">O HTML e o CSS padrão para o footer e para o header do site [template para essas estruturas – estruturas básicas presentes em todas as páginas]. </w:t>
-            </w:r>
-          </w:p>
-          <w:p>
-            <w:pPr>
-              <w:spacing w:line="360" w:lineRule="auto"/>
+              <w:t xml:space="preserve">Política de Privacidade </w:t>
+            </w:r>
+            <w:r>
               <w:rPr>
                 <w:rFonts w:ascii="Arial" w:eastAsia="Times New Roman" w:hAnsi="Arial" w:cs="Arial"/>
                 <w:b/>
                 <w:bCs/>
                 <w:color w:val="000000"/>
+                <w:lang w:eastAsia="pt-BR"/>
+              </w:rPr>
+              <w:t>para que o usuário aceite a política de privacidade; (4) Os testes de software adequados para as estruturas.</w:t>
+            </w:r>
+          </w:p>
+          <w:p>
+            <w:pPr>
+              <w:rPr>
                 <w:lang w:eastAsia="pt-BR"/>
               </w:rPr>
             </w:pPr>
@@ -426,13 +453,6 @@
           <w:p>
             <w:pPr>
               <w:spacing w:line="360" w:lineRule="auto"/>
-              <w:rPr>
-                <w:rFonts w:ascii="Arial" w:eastAsia="Times New Roman" w:hAnsi="Arial" w:cs="Arial"/>
-                <w:b/>
-                <w:bCs/>
-                <w:color w:val="000000"/>
-                <w:lang w:eastAsia="pt-BR"/>
-              </w:rPr>
             </w:pPr>
             <w:r>
               <w:rPr>
@@ -468,12 +488,15 @@
               <w:r>
                 <w:rPr>
                   <w:rStyle w:val="Hyperlink"/>
-                  <w:rFonts w:ascii="Helvetica" w:hAnsi="Helvetica" w:cs="Helvetica"/>
-                  <w:bdr w:val="none" w:sz="0" w:space="0" w:color="auto" w:frame="1"/>
                 </w:rPr>
                 <w:t>https://doacao-express.fernandocsm.repl.co/</w:t>
               </w:r>
             </w:hyperlink>
+          </w:p>
+          <w:p>
+            <w:pPr>
+              <w:spacing w:line="360" w:lineRule="auto"/>
+            </w:pPr>
           </w:p>
         </w:tc>
       </w:tr>
@@ -588,9 +611,9 @@
         <w:tblLook w:val="04A0" w:firstRow="1" w:lastRow="0" w:firstColumn="1" w:lastColumn="0" w:noHBand="0" w:noVBand="1"/>
       </w:tblPr>
       <w:tblGrid>
-        <w:gridCol w:w="5008"/>
-        <w:gridCol w:w="5126"/>
-        <w:gridCol w:w="5244"/>
+        <w:gridCol w:w="4883"/>
+        <w:gridCol w:w="5313"/>
+        <w:gridCol w:w="5103"/>
       </w:tblGrid>
       <w:tr>
         <w:trPr>
@@ -654,7 +677,15 @@
                 <w:color w:val="000000"/>
                 <w:lang w:eastAsia="pt-BR"/>
               </w:rPr>
-              <w:t xml:space="preserve">Aparência Da Home </w:t>
+              <w:t>Página Política de Privacidade</w:t>
+            </w:r>
+            <w:r>
+              <w:rPr>
+                <w:rFonts w:ascii="Arial" w:eastAsia="Times New Roman" w:hAnsi="Arial" w:cs="Arial"/>
+                <w:color w:val="000000"/>
+                <w:lang w:eastAsia="pt-BR"/>
+              </w:rPr>
+              <w:t xml:space="preserve"> </w:t>
             </w:r>
           </w:p>
           <w:p>
@@ -682,16 +713,15 @@
             <w:r>
               <w:rPr>
                 <w:rFonts w:ascii="Times New Roman" w:eastAsia="Times New Roman" w:hAnsi="Times New Roman" w:cs="Times New Roman"/>
-                <w:noProof/>
                 <w:sz w:val="24"/>
                 <w:szCs w:val="24"/>
                 <w:lang w:eastAsia="pt-BR"/>
               </w:rPr>
               <w:drawing>
-                <wp:inline distT="0" distB="0" distL="0" distR="0" wp14:anchorId="480DAA94" wp14:editId="1F4F2E8B">
-                  <wp:extent cx="3100028" cy="1562100"/>
-                  <wp:effectExtent l="0" t="0" r="5715" b="0"/>
-                  <wp:docPr id="1" name="Imagem 1"/>
+                <wp:inline distT="0" distB="0" distL="0" distR="0" wp14:anchorId="2B22D26D" wp14:editId="1FB50BA7">
+                  <wp:extent cx="2949575" cy="1733550"/>
+                  <wp:effectExtent l="0" t="0" r="3175" b="0"/>
+                  <wp:docPr id="4" name="Imagem 4"/>
                   <wp:cNvGraphicFramePr>
                     <a:graphicFrameLocks xmlns:a="http://schemas.openxmlformats.org/drawingml/2006/main" noChangeAspect="1"/>
                   </wp:cNvGraphicFramePr>
@@ -699,36 +729,23 @@
                     <a:graphicData uri="http://schemas.openxmlformats.org/drawingml/2006/picture">
                       <pic:pic xmlns:pic="http://schemas.openxmlformats.org/drawingml/2006/picture">
                         <pic:nvPicPr>
-                          <pic:cNvPr id="0" name="Picture 1"/>
-                          <pic:cNvPicPr>
-                            <a:picLocks noChangeAspect="1" noChangeArrowheads="1"/>
-                          </pic:cNvPicPr>
+                          <pic:cNvPr id="1" name=""/>
+                          <pic:cNvPicPr/>
                         </pic:nvPicPr>
                         <pic:blipFill>
-                          <a:blip r:embed="rId6" cstate="print">
-                            <a:extLst>
-                              <a:ext uri="{28A0092B-C50C-407E-A947-70E740481C1C}">
-                                <a14:useLocalDpi xmlns:a14="http://schemas.microsoft.com/office/drawing/2010/main" val="0"/>
-                              </a:ext>
-                            </a:extLst>
-                          </a:blip>
-                          <a:srcRect/>
+                          <a:blip r:embed="rId6"/>
                           <a:stretch>
                             <a:fillRect/>
                           </a:stretch>
                         </pic:blipFill>
-                        <pic:spPr bwMode="auto">
+                        <pic:spPr>
                           <a:xfrm>
                             <a:off x="0" y="0"/>
-                            <a:ext cx="3211743" cy="1618393"/>
+                            <a:ext cx="2956105" cy="1737388"/>
                           </a:xfrm>
                           <a:prstGeom prst="rect">
                             <a:avLst/>
                           </a:prstGeom>
-                          <a:noFill/>
-                          <a:ln>
-                            <a:noFill/>
-                          </a:ln>
                         </pic:spPr>
                       </pic:pic>
                     </a:graphicData>
@@ -807,7 +824,7 @@
                 <w:color w:val="000000"/>
                 <w:lang w:eastAsia="pt-BR"/>
               </w:rPr>
-              <w:t>Formulário para contato</w:t>
+              <w:t>Sistema de pontuação</w:t>
             </w:r>
           </w:p>
           <w:p>
@@ -834,16 +851,16 @@
             </w:pPr>
             <w:r>
               <w:rPr>
-                <w:rFonts w:ascii="Arial" w:eastAsia="Times New Roman" w:hAnsi="Arial" w:cs="Arial"/>
-                <w:noProof/>
-                <w:color w:val="000000"/>
+                <w:rFonts w:ascii="Times New Roman" w:eastAsia="Times New Roman" w:hAnsi="Times New Roman" w:cs="Times New Roman"/>
+                <w:sz w:val="24"/>
+                <w:szCs w:val="24"/>
                 <w:lang w:eastAsia="pt-BR"/>
               </w:rPr>
               <w:drawing>
-                <wp:inline distT="0" distB="0" distL="0" distR="0" wp14:anchorId="6D506B56" wp14:editId="79A1CC00">
-                  <wp:extent cx="3178661" cy="1590675"/>
-                  <wp:effectExtent l="0" t="0" r="3175" b="0"/>
-                  <wp:docPr id="2" name="Imagem 2"/>
+                <wp:inline distT="0" distB="0" distL="0" distR="0" wp14:anchorId="2B04FCF8" wp14:editId="43C9F3A6">
+                  <wp:extent cx="3246755" cy="1752600"/>
+                  <wp:effectExtent l="0" t="0" r="0" b="0"/>
+                  <wp:docPr id="1" name="Imagem 1"/>
                   <wp:cNvGraphicFramePr>
                     <a:graphicFrameLocks xmlns:a="http://schemas.openxmlformats.org/drawingml/2006/main" noChangeAspect="1"/>
                   </wp:cNvGraphicFramePr>
@@ -851,36 +868,23 @@
                     <a:graphicData uri="http://schemas.openxmlformats.org/drawingml/2006/picture">
                       <pic:pic xmlns:pic="http://schemas.openxmlformats.org/drawingml/2006/picture">
                         <pic:nvPicPr>
-                          <pic:cNvPr id="0" name="Picture 2"/>
-                          <pic:cNvPicPr>
-                            <a:picLocks noChangeAspect="1" noChangeArrowheads="1"/>
-                          </pic:cNvPicPr>
+                          <pic:cNvPr id="1" name=""/>
+                          <pic:cNvPicPr/>
                         </pic:nvPicPr>
                         <pic:blipFill>
-                          <a:blip r:embed="rId7" cstate="print">
-                            <a:extLst>
-                              <a:ext uri="{28A0092B-C50C-407E-A947-70E740481C1C}">
-                                <a14:useLocalDpi xmlns:a14="http://schemas.microsoft.com/office/drawing/2010/main" val="0"/>
-                              </a:ext>
-                            </a:extLst>
-                          </a:blip>
-                          <a:srcRect/>
+                          <a:blip r:embed="rId7"/>
                           <a:stretch>
                             <a:fillRect/>
                           </a:stretch>
                         </pic:blipFill>
-                        <pic:spPr bwMode="auto">
+                        <pic:spPr>
                           <a:xfrm>
                             <a:off x="0" y="0"/>
-                            <a:ext cx="3199772" cy="1601240"/>
+                            <a:ext cx="3320343" cy="1792323"/>
                           </a:xfrm>
                           <a:prstGeom prst="rect">
                             <a:avLst/>
                           </a:prstGeom>
-                          <a:noFill/>
-                          <a:ln>
-                            <a:noFill/>
-                          </a:ln>
                         </pic:spPr>
                       </pic:pic>
                     </a:graphicData>
@@ -935,15 +939,31 @@
                 <w:color w:val="000000"/>
                 <w:lang w:eastAsia="pt-BR"/>
               </w:rPr>
-              <w:t xml:space="preserve">Figura 3 - </w:t>
-            </w:r>
-            <w:r>
-              <w:rPr>
-                <w:rFonts w:ascii="Arial" w:eastAsia="Times New Roman" w:hAnsi="Arial" w:cs="Arial"/>
-                <w:color w:val="000000"/>
-                <w:lang w:eastAsia="pt-BR"/>
-              </w:rPr>
-              <w:t>Menu</w:t>
+              <w:t xml:space="preserve">Figura 3 </w:t>
+            </w:r>
+            <w:r>
+              <w:rPr>
+                <w:rFonts w:ascii="Arial" w:eastAsia="Times New Roman" w:hAnsi="Arial" w:cs="Arial"/>
+                <w:color w:val="000000"/>
+                <w:lang w:eastAsia="pt-BR"/>
+              </w:rPr>
+              <w:t>–</w:t>
+            </w:r>
+            <w:r>
+              <w:rPr>
+                <w:rFonts w:ascii="Arial" w:eastAsia="Times New Roman" w:hAnsi="Arial" w:cs="Arial"/>
+                <w:color w:val="000000"/>
+                <w:lang w:eastAsia="pt-BR"/>
+              </w:rPr>
+              <w:t xml:space="preserve"> </w:t>
+            </w:r>
+            <w:r>
+              <w:rPr>
+                <w:rFonts w:ascii="Arial" w:eastAsia="Times New Roman" w:hAnsi="Arial" w:cs="Arial"/>
+                <w:color w:val="000000"/>
+                <w:lang w:eastAsia="pt-BR"/>
+              </w:rPr>
+              <w:t>Barra de Política de Privacidade</w:t>
             </w:r>
           </w:p>
           <w:p>
@@ -970,16 +990,16 @@
             </w:pPr>
             <w:r>
               <w:rPr>
-                <w:rFonts w:ascii="Arial" w:eastAsia="Times New Roman" w:hAnsi="Arial" w:cs="Arial"/>
-                <w:noProof/>
-                <w:color w:val="000000"/>
+                <w:rFonts w:ascii="Times New Roman" w:eastAsia="Times New Roman" w:hAnsi="Times New Roman" w:cs="Times New Roman"/>
+                <w:sz w:val="24"/>
+                <w:szCs w:val="24"/>
                 <w:lang w:eastAsia="pt-BR"/>
               </w:rPr>
               <w:drawing>
-                <wp:inline distT="0" distB="0" distL="0" distR="0" wp14:anchorId="09D8AB48" wp14:editId="22E93853">
-                  <wp:extent cx="3252575" cy="1627451"/>
-                  <wp:effectExtent l="0" t="0" r="5080" b="0"/>
-                  <wp:docPr id="3" name="Imagem 3"/>
+                <wp:inline distT="0" distB="0" distL="0" distR="0" wp14:anchorId="1CB46EC9" wp14:editId="3A2E5AC9">
+                  <wp:extent cx="2847975" cy="1704775"/>
+                  <wp:effectExtent l="0" t="0" r="0" b="0"/>
+                  <wp:docPr id="5" name="Imagem 5"/>
                   <wp:cNvGraphicFramePr>
                     <a:graphicFrameLocks xmlns:a="http://schemas.openxmlformats.org/drawingml/2006/main" noChangeAspect="1"/>
                   </wp:cNvGraphicFramePr>
@@ -987,36 +1007,23 @@
                     <a:graphicData uri="http://schemas.openxmlformats.org/drawingml/2006/picture">
                       <pic:pic xmlns:pic="http://schemas.openxmlformats.org/drawingml/2006/picture">
                         <pic:nvPicPr>
-                          <pic:cNvPr id="0" name="Picture 3"/>
-                          <pic:cNvPicPr>
-                            <a:picLocks noChangeAspect="1" noChangeArrowheads="1"/>
-                          </pic:cNvPicPr>
+                          <pic:cNvPr id="1" name=""/>
+                          <pic:cNvPicPr/>
                         </pic:nvPicPr>
                         <pic:blipFill>
-                          <a:blip r:embed="rId8" cstate="print">
-                            <a:extLst>
-                              <a:ext uri="{28A0092B-C50C-407E-A947-70E740481C1C}">
-                                <a14:useLocalDpi xmlns:a14="http://schemas.microsoft.com/office/drawing/2010/main" val="0"/>
-                              </a:ext>
-                            </a:extLst>
-                          </a:blip>
-                          <a:srcRect/>
+                          <a:blip r:embed="rId8"/>
                           <a:stretch>
                             <a:fillRect/>
                           </a:stretch>
                         </pic:blipFill>
-                        <pic:spPr bwMode="auto">
+                        <pic:spPr>
                           <a:xfrm>
                             <a:off x="0" y="0"/>
-                            <a:ext cx="3269601" cy="1635970"/>
+                            <a:ext cx="2871005" cy="1718561"/>
                           </a:xfrm>
                           <a:prstGeom prst="rect">
                             <a:avLst/>
                           </a:prstGeom>
-                          <a:noFill/>
-                          <a:ln>
-                            <a:noFill/>
-                          </a:ln>
                         </pic:spPr>
                       </pic:pic>
                     </a:graphicData>
@@ -1046,6 +1053,7 @@
           <w:color w:val="000000"/>
           <w:lang w:eastAsia="pt-BR"/>
         </w:rPr>
+        <w:lastRenderedPageBreak/>
         <w:br w:type="page"/>
       </w:r>
     </w:p>
@@ -1149,7 +1157,7 @@
         </w:trPr>
         <w:tc>
           <w:tcPr>
-            <w:tcW w:w="418" w:type="dxa"/>
+            <w:tcW w:w="412" w:type="dxa"/>
             <w:tcBorders>
               <w:top w:val="single" w:sz="6" w:space="0" w:color="CCCCCC"/>
               <w:left w:val="single" w:sz="6" w:space="0" w:color="CCCCCC"/>
@@ -1191,7 +1199,7 @@
         </w:tc>
         <w:tc>
           <w:tcPr>
-            <w:tcW w:w="1236" w:type="dxa"/>
+            <w:tcW w:w="1574" w:type="dxa"/>
             <w:tcBorders>
               <w:top w:val="single" w:sz="6" w:space="0" w:color="CCCCCC"/>
               <w:left w:val="single" w:sz="6" w:space="0" w:color="CCCCCC"/>
@@ -1235,7 +1243,7 @@
         </w:tc>
         <w:tc>
           <w:tcPr>
-            <w:tcW w:w="2024" w:type="dxa"/>
+            <w:tcW w:w="2011" w:type="dxa"/>
             <w:tcBorders>
               <w:top w:val="single" w:sz="6" w:space="0" w:color="CCCCCC"/>
               <w:left w:val="single" w:sz="6" w:space="0" w:color="CCCCCC"/>
@@ -1279,7 +1287,7 @@
         </w:tc>
         <w:tc>
           <w:tcPr>
-            <w:tcW w:w="4019" w:type="dxa"/>
+            <w:tcW w:w="3953" w:type="dxa"/>
             <w:tcBorders>
               <w:top w:val="single" w:sz="6" w:space="0" w:color="CCCCCC"/>
               <w:left w:val="single" w:sz="6" w:space="0" w:color="CCCCCC"/>
@@ -1323,7 +1331,7 @@
         </w:tc>
         <w:tc>
           <w:tcPr>
-            <w:tcW w:w="7604" w:type="dxa"/>
+            <w:tcW w:w="7432" w:type="dxa"/>
             <w:tcBorders>
               <w:top w:val="single" w:sz="6" w:space="0" w:color="CCCCCC"/>
               <w:left w:val="single" w:sz="6" w:space="0" w:color="CCCCCC"/>
@@ -1372,7 +1380,7 @@
         </w:trPr>
         <w:tc>
           <w:tcPr>
-            <w:tcW w:w="418" w:type="dxa"/>
+            <w:tcW w:w="412" w:type="dxa"/>
             <w:tcBorders>
               <w:top w:val="single" w:sz="6" w:space="0" w:color="CCCCCC"/>
               <w:left w:val="single" w:sz="6" w:space="0" w:color="CCCCCC"/>
@@ -1413,7 +1421,7 @@
         </w:tc>
         <w:tc>
           <w:tcPr>
-            <w:tcW w:w="1236" w:type="dxa"/>
+            <w:tcW w:w="1574" w:type="dxa"/>
             <w:tcBorders>
               <w:top w:val="single" w:sz="6" w:space="0" w:color="CCCCCC"/>
               <w:left w:val="single" w:sz="6" w:space="0" w:color="CCCCCC"/>
@@ -1452,7 +1460,7 @@
         </w:tc>
         <w:tc>
           <w:tcPr>
-            <w:tcW w:w="2024" w:type="dxa"/>
+            <w:tcW w:w="2011" w:type="dxa"/>
             <w:tcBorders>
               <w:top w:val="single" w:sz="6" w:space="0" w:color="CCCCCC"/>
               <w:left w:val="single" w:sz="6" w:space="0" w:color="CCCCCC"/>
@@ -1492,13 +1500,35 @@
                 <w:szCs w:val="20"/>
                 <w:lang w:eastAsia="pt-BR"/>
               </w:rPr>
-              <w:t>Código Js e CSS integrados</w:t>
+              <w:t xml:space="preserve">Código </w:t>
+            </w:r>
+            <w:proofErr w:type="spellStart"/>
+            <w:r>
+              <w:rPr>
+                <w:rFonts w:ascii="Arial" w:eastAsia="Times New Roman" w:hAnsi="Arial" w:cs="Arial"/>
+                <w:color w:val="000000"/>
+                <w:sz w:val="20"/>
+                <w:szCs w:val="20"/>
+                <w:lang w:eastAsia="pt-BR"/>
+              </w:rPr>
+              <w:t>Js</w:t>
+            </w:r>
+            <w:proofErr w:type="spellEnd"/>
+            <w:r>
+              <w:rPr>
+                <w:rFonts w:ascii="Arial" w:eastAsia="Times New Roman" w:hAnsi="Arial" w:cs="Arial"/>
+                <w:color w:val="000000"/>
+                <w:sz w:val="20"/>
+                <w:szCs w:val="20"/>
+                <w:lang w:eastAsia="pt-BR"/>
+              </w:rPr>
+              <w:t xml:space="preserve"> e CSS integrados</w:t>
             </w:r>
           </w:p>
         </w:tc>
         <w:tc>
           <w:tcPr>
-            <w:tcW w:w="4019" w:type="dxa"/>
+            <w:tcW w:w="3953" w:type="dxa"/>
             <w:tcBorders>
               <w:top w:val="single" w:sz="6" w:space="0" w:color="CCCCCC"/>
               <w:left w:val="single" w:sz="6" w:space="0" w:color="CCCCCC"/>
@@ -1544,7 +1574,7 @@
         </w:tc>
         <w:tc>
           <w:tcPr>
-            <w:tcW w:w="7604" w:type="dxa"/>
+            <w:tcW w:w="7432" w:type="dxa"/>
             <w:tcBorders>
               <w:top w:val="single" w:sz="6" w:space="0" w:color="CCCCCC"/>
               <w:left w:val="single" w:sz="6" w:space="0" w:color="CCCCCC"/>
@@ -1605,7 +1635,7 @@
         </w:trPr>
         <w:tc>
           <w:tcPr>
-            <w:tcW w:w="418" w:type="dxa"/>
+            <w:tcW w:w="412" w:type="dxa"/>
             <w:tcBorders>
               <w:top w:val="single" w:sz="6" w:space="0" w:color="CCCCCC"/>
               <w:left w:val="single" w:sz="6" w:space="0" w:color="CCCCCC"/>
@@ -1646,7 +1676,7 @@
         </w:tc>
         <w:tc>
           <w:tcPr>
-            <w:tcW w:w="1236" w:type="dxa"/>
+            <w:tcW w:w="1574" w:type="dxa"/>
             <w:tcBorders>
               <w:top w:val="single" w:sz="6" w:space="0" w:color="CCCCCC"/>
               <w:left w:val="single" w:sz="6" w:space="0" w:color="CCCCCC"/>
@@ -1685,7 +1715,7 @@
         </w:tc>
         <w:tc>
           <w:tcPr>
-            <w:tcW w:w="2024" w:type="dxa"/>
+            <w:tcW w:w="2011" w:type="dxa"/>
             <w:tcBorders>
               <w:top w:val="single" w:sz="6" w:space="0" w:color="CCCCCC"/>
               <w:left w:val="single" w:sz="6" w:space="0" w:color="CCCCCC"/>
@@ -1745,21 +1775,33 @@
                 <w:lang w:eastAsia="pt-BR"/>
               </w:rPr>
             </w:pPr>
-            <w:r>
-              <w:rPr>
-                <w:rFonts w:ascii="Arial" w:eastAsia="Times New Roman" w:hAnsi="Arial" w:cs="Arial"/>
-                <w:color w:val="000000"/>
-                <w:sz w:val="20"/>
-                <w:szCs w:val="20"/>
-                <w:lang w:eastAsia="pt-BR"/>
-              </w:rPr>
-              <w:t>Js funcional</w:t>
+            <w:proofErr w:type="spellStart"/>
+            <w:r>
+              <w:rPr>
+                <w:rFonts w:ascii="Arial" w:eastAsia="Times New Roman" w:hAnsi="Arial" w:cs="Arial"/>
+                <w:color w:val="000000"/>
+                <w:sz w:val="20"/>
+                <w:szCs w:val="20"/>
+                <w:lang w:eastAsia="pt-BR"/>
+              </w:rPr>
+              <w:t>Js</w:t>
+            </w:r>
+            <w:proofErr w:type="spellEnd"/>
+            <w:r>
+              <w:rPr>
+                <w:rFonts w:ascii="Arial" w:eastAsia="Times New Roman" w:hAnsi="Arial" w:cs="Arial"/>
+                <w:color w:val="000000"/>
+                <w:sz w:val="20"/>
+                <w:szCs w:val="20"/>
+                <w:lang w:eastAsia="pt-BR"/>
+              </w:rPr>
+              <w:t xml:space="preserve"> funcional</w:t>
             </w:r>
           </w:p>
         </w:tc>
         <w:tc>
           <w:tcPr>
-            <w:tcW w:w="4019" w:type="dxa"/>
+            <w:tcW w:w="3953" w:type="dxa"/>
             <w:tcBorders>
               <w:top w:val="single" w:sz="6" w:space="0" w:color="CCCCCC"/>
               <w:left w:val="single" w:sz="6" w:space="0" w:color="CCCCCC"/>
@@ -1805,7 +1847,7 @@
         </w:tc>
         <w:tc>
           <w:tcPr>
-            <w:tcW w:w="7604" w:type="dxa"/>
+            <w:tcW w:w="7432" w:type="dxa"/>
             <w:tcBorders>
               <w:top w:val="single" w:sz="6" w:space="0" w:color="CCCCCC"/>
               <w:left w:val="single" w:sz="6" w:space="0" w:color="CCCCCC"/>
@@ -1845,7 +1887,73 @@
                 <w:szCs w:val="20"/>
                 <w:lang w:eastAsia="pt-BR"/>
               </w:rPr>
-              <w:t>Os dados podem ser gravados e lidos mantendo a mesma estrutura durante a conversão JSON (Local Storage) &lt;=&gt; js object.</w:t>
+              <w:t xml:space="preserve">Os dados podem ser gravados e lidos mantendo a mesma estrutura durante a conversão JSON (Local </w:t>
+            </w:r>
+            <w:proofErr w:type="spellStart"/>
+            <w:r>
+              <w:rPr>
+                <w:rFonts w:ascii="Arial" w:eastAsia="Times New Roman" w:hAnsi="Arial" w:cs="Arial"/>
+                <w:color w:val="000000"/>
+                <w:sz w:val="20"/>
+                <w:szCs w:val="20"/>
+                <w:lang w:eastAsia="pt-BR"/>
+              </w:rPr>
+              <w:t>Storage</w:t>
+            </w:r>
+            <w:proofErr w:type="spellEnd"/>
+            <w:r>
+              <w:rPr>
+                <w:rFonts w:ascii="Arial" w:eastAsia="Times New Roman" w:hAnsi="Arial" w:cs="Arial"/>
+                <w:color w:val="000000"/>
+                <w:sz w:val="20"/>
+                <w:szCs w:val="20"/>
+                <w:lang w:eastAsia="pt-BR"/>
+              </w:rPr>
+              <w:t xml:space="preserve">) &lt;=&gt; </w:t>
+            </w:r>
+            <w:proofErr w:type="spellStart"/>
+            <w:r>
+              <w:rPr>
+                <w:rFonts w:ascii="Arial" w:eastAsia="Times New Roman" w:hAnsi="Arial" w:cs="Arial"/>
+                <w:color w:val="000000"/>
+                <w:sz w:val="20"/>
+                <w:szCs w:val="20"/>
+                <w:lang w:eastAsia="pt-BR"/>
+              </w:rPr>
+              <w:t>js</w:t>
+            </w:r>
+            <w:proofErr w:type="spellEnd"/>
+            <w:r>
+              <w:rPr>
+                <w:rFonts w:ascii="Arial" w:eastAsia="Times New Roman" w:hAnsi="Arial" w:cs="Arial"/>
+                <w:color w:val="000000"/>
+                <w:sz w:val="20"/>
+                <w:szCs w:val="20"/>
+                <w:lang w:eastAsia="pt-BR"/>
+              </w:rPr>
+              <w:t xml:space="preserve"> </w:t>
+            </w:r>
+            <w:proofErr w:type="spellStart"/>
+            <w:r>
+              <w:rPr>
+                <w:rFonts w:ascii="Arial" w:eastAsia="Times New Roman" w:hAnsi="Arial" w:cs="Arial"/>
+                <w:color w:val="000000"/>
+                <w:sz w:val="20"/>
+                <w:szCs w:val="20"/>
+                <w:lang w:eastAsia="pt-BR"/>
+              </w:rPr>
+              <w:t>object</w:t>
+            </w:r>
+            <w:proofErr w:type="spellEnd"/>
+            <w:r>
+              <w:rPr>
+                <w:rFonts w:ascii="Arial" w:eastAsia="Times New Roman" w:hAnsi="Arial" w:cs="Arial"/>
+                <w:color w:val="000000"/>
+                <w:sz w:val="20"/>
+                <w:szCs w:val="20"/>
+                <w:lang w:eastAsia="pt-BR"/>
+              </w:rPr>
+              <w:t>.</w:t>
             </w:r>
           </w:p>
         </w:tc>
@@ -1856,7 +1964,7 @@
         </w:trPr>
         <w:tc>
           <w:tcPr>
-            <w:tcW w:w="418" w:type="dxa"/>
+            <w:tcW w:w="412" w:type="dxa"/>
             <w:tcBorders>
               <w:top w:val="single" w:sz="6" w:space="0" w:color="CCCCCC"/>
               <w:left w:val="single" w:sz="6" w:space="0" w:color="CCCCCC"/>
@@ -1897,7 +2005,7 @@
         </w:tc>
         <w:tc>
           <w:tcPr>
-            <w:tcW w:w="1236" w:type="dxa"/>
+            <w:tcW w:w="1574" w:type="dxa"/>
             <w:tcBorders>
               <w:top w:val="single" w:sz="6" w:space="0" w:color="CCCCCC"/>
               <w:left w:val="single" w:sz="6" w:space="0" w:color="CCCCCC"/>
@@ -1936,7 +2044,7 @@
         </w:tc>
         <w:tc>
           <w:tcPr>
-            <w:tcW w:w="2024" w:type="dxa"/>
+            <w:tcW w:w="2011" w:type="dxa"/>
             <w:tcBorders>
               <w:top w:val="single" w:sz="6" w:space="0" w:color="CCCCCC"/>
               <w:left w:val="single" w:sz="6" w:space="0" w:color="CCCCCC"/>
@@ -1996,21 +2104,33 @@
                 <w:lang w:eastAsia="pt-BR"/>
               </w:rPr>
             </w:pPr>
-            <w:r>
-              <w:rPr>
-                <w:rFonts w:ascii="Arial" w:eastAsia="Times New Roman" w:hAnsi="Arial" w:cs="Arial"/>
-                <w:color w:val="000000"/>
-                <w:sz w:val="20"/>
-                <w:szCs w:val="20"/>
-                <w:lang w:eastAsia="pt-BR"/>
-              </w:rPr>
-              <w:t>Js funcional</w:t>
+            <w:proofErr w:type="spellStart"/>
+            <w:r>
+              <w:rPr>
+                <w:rFonts w:ascii="Arial" w:eastAsia="Times New Roman" w:hAnsi="Arial" w:cs="Arial"/>
+                <w:color w:val="000000"/>
+                <w:sz w:val="20"/>
+                <w:szCs w:val="20"/>
+                <w:lang w:eastAsia="pt-BR"/>
+              </w:rPr>
+              <w:t>Js</w:t>
+            </w:r>
+            <w:proofErr w:type="spellEnd"/>
+            <w:r>
+              <w:rPr>
+                <w:rFonts w:ascii="Arial" w:eastAsia="Times New Roman" w:hAnsi="Arial" w:cs="Arial"/>
+                <w:color w:val="000000"/>
+                <w:sz w:val="20"/>
+                <w:szCs w:val="20"/>
+                <w:lang w:eastAsia="pt-BR"/>
+              </w:rPr>
+              <w:t xml:space="preserve"> funcional</w:t>
             </w:r>
           </w:p>
         </w:tc>
         <w:tc>
           <w:tcPr>
-            <w:tcW w:w="4019" w:type="dxa"/>
+            <w:tcW w:w="3953" w:type="dxa"/>
             <w:tcBorders>
               <w:top w:val="single" w:sz="6" w:space="0" w:color="CCCCCC"/>
               <w:left w:val="single" w:sz="6" w:space="0" w:color="CCCCCC"/>
@@ -2056,7 +2176,7 @@
         </w:tc>
         <w:tc>
           <w:tcPr>
-            <w:tcW w:w="7604" w:type="dxa"/>
+            <w:tcW w:w="7432" w:type="dxa"/>
             <w:tcBorders>
               <w:top w:val="single" w:sz="6" w:space="0" w:color="CCCCCC"/>
               <w:left w:val="single" w:sz="6" w:space="0" w:color="CCCCCC"/>
@@ -2096,8 +2216,20 @@
                 <w:szCs w:val="20"/>
                 <w:lang w:eastAsia="pt-BR"/>
               </w:rPr>
-              <w:t>Dados coletados do usuário são devidamente armazenados no Local Storage</w:t>
-            </w:r>
+              <w:t xml:space="preserve">Dados coletados do usuário são devidamente armazenados no Local </w:t>
+            </w:r>
+            <w:proofErr w:type="spellStart"/>
+            <w:r>
+              <w:rPr>
+                <w:rFonts w:ascii="Arial" w:eastAsia="Times New Roman" w:hAnsi="Arial" w:cs="Arial"/>
+                <w:color w:val="000000"/>
+                <w:sz w:val="20"/>
+                <w:szCs w:val="20"/>
+                <w:lang w:eastAsia="pt-BR"/>
+              </w:rPr>
+              <w:t>Storage</w:t>
+            </w:r>
+            <w:proofErr w:type="spellEnd"/>
             <w:r>
               <w:rPr>
                 <w:rFonts w:ascii="Arial" w:eastAsia="Times New Roman" w:hAnsi="Arial" w:cs="Arial"/>
@@ -2117,7 +2249,273 @@
         </w:trPr>
         <w:tc>
           <w:tcPr>
-            <w:tcW w:w="418" w:type="dxa"/>
+            <w:tcW w:w="412" w:type="dxa"/>
+            <w:tcBorders>
+              <w:top w:val="single" w:sz="6" w:space="0" w:color="CCCCCC"/>
+              <w:left w:val="single" w:sz="6" w:space="0" w:color="CCCCCC"/>
+              <w:bottom w:val="single" w:sz="6" w:space="0" w:color="CCCCCC"/>
+              <w:right w:val="single" w:sz="6" w:space="0" w:color="CCCCCC"/>
+            </w:tcBorders>
+            <w:tcMar>
+              <w:top w:w="40" w:type="dxa"/>
+              <w:left w:w="40" w:type="dxa"/>
+              <w:bottom w:w="40" w:type="dxa"/>
+              <w:right w:w="40" w:type="dxa"/>
+            </w:tcMar>
+            <w:vAlign w:val="center"/>
+          </w:tcPr>
+          <w:p>
+            <w:pPr>
+              <w:spacing w:after="0" w:line="240" w:lineRule="auto"/>
+              <w:jc w:val="center"/>
+              <w:rPr>
+                <w:rFonts w:ascii="Arial" w:eastAsia="Times New Roman" w:hAnsi="Arial" w:cs="Arial"/>
+                <w:color w:val="000000"/>
+                <w:sz w:val="20"/>
+                <w:szCs w:val="20"/>
+                <w:lang w:eastAsia="pt-BR"/>
+              </w:rPr>
+            </w:pPr>
+            <w:r>
+              <w:rPr>
+                <w:rFonts w:ascii="Arial" w:eastAsia="Times New Roman" w:hAnsi="Arial" w:cs="Arial"/>
+                <w:color w:val="000000"/>
+                <w:sz w:val="20"/>
+                <w:szCs w:val="20"/>
+                <w:lang w:eastAsia="pt-BR"/>
+              </w:rPr>
+              <w:t>4</w:t>
+            </w:r>
+          </w:p>
+        </w:tc>
+        <w:tc>
+          <w:tcPr>
+            <w:tcW w:w="1574" w:type="dxa"/>
+            <w:tcBorders>
+              <w:top w:val="single" w:sz="6" w:space="0" w:color="CCCCCC"/>
+              <w:left w:val="single" w:sz="6" w:space="0" w:color="CCCCCC"/>
+              <w:bottom w:val="single" w:sz="6" w:space="0" w:color="CCCCCC"/>
+              <w:right w:val="single" w:sz="6" w:space="0" w:color="CCCCCC"/>
+            </w:tcBorders>
+            <w:tcMar>
+              <w:top w:w="40" w:type="dxa"/>
+              <w:left w:w="40" w:type="dxa"/>
+              <w:bottom w:w="40" w:type="dxa"/>
+              <w:right w:w="40" w:type="dxa"/>
+            </w:tcMar>
+            <w:vAlign w:val="center"/>
+          </w:tcPr>
+          <w:p>
+            <w:pPr>
+              <w:spacing w:after="0" w:line="240" w:lineRule="auto"/>
+              <w:jc w:val="center"/>
+              <w:rPr>
+                <w:rFonts w:ascii="Times New Roman" w:eastAsia="Times New Roman" w:hAnsi="Times New Roman" w:cs="Times New Roman"/>
+                <w:sz w:val="24"/>
+                <w:szCs w:val="24"/>
+                <w:lang w:eastAsia="pt-BR"/>
+              </w:rPr>
+            </w:pPr>
+            <w:r>
+              <w:rPr>
+                <w:rFonts w:ascii="Times New Roman" w:eastAsia="Times New Roman" w:hAnsi="Times New Roman" w:cs="Times New Roman"/>
+                <w:sz w:val="24"/>
+                <w:szCs w:val="24"/>
+                <w:lang w:eastAsia="pt-BR"/>
+              </w:rPr>
+              <w:t>A barra de política de privacidade aparece e seus dados são armazenados?</w:t>
+            </w:r>
+          </w:p>
+        </w:tc>
+        <w:tc>
+          <w:tcPr>
+            <w:tcW w:w="2011" w:type="dxa"/>
+            <w:tcBorders>
+              <w:top w:val="single" w:sz="6" w:space="0" w:color="CCCCCC"/>
+              <w:left w:val="single" w:sz="6" w:space="0" w:color="CCCCCC"/>
+              <w:bottom w:val="single" w:sz="6" w:space="0" w:color="CCCCCC"/>
+              <w:right w:val="single" w:sz="6" w:space="0" w:color="CCCCCC"/>
+            </w:tcBorders>
+            <w:tcMar>
+              <w:top w:w="40" w:type="dxa"/>
+              <w:left w:w="40" w:type="dxa"/>
+              <w:bottom w:w="40" w:type="dxa"/>
+              <w:right w:w="40" w:type="dxa"/>
+            </w:tcMar>
+            <w:vAlign w:val="center"/>
+          </w:tcPr>
+          <w:p>
+            <w:pPr>
+              <w:numPr>
+                <w:ilvl w:val="0"/>
+                <w:numId w:val="7"/>
+              </w:numPr>
+              <w:spacing w:after="0" w:line="240" w:lineRule="auto"/>
+              <w:ind w:left="502"/>
+              <w:textAlignment w:val="baseline"/>
+              <w:rPr>
+                <w:rFonts w:ascii="Arial" w:eastAsia="Times New Roman" w:hAnsi="Arial" w:cs="Arial"/>
+                <w:color w:val="000000"/>
+                <w:sz w:val="20"/>
+                <w:szCs w:val="20"/>
+                <w:lang w:eastAsia="pt-BR"/>
+              </w:rPr>
+            </w:pPr>
+            <w:r>
+              <w:rPr>
+                <w:rFonts w:ascii="Arial" w:eastAsia="Times New Roman" w:hAnsi="Arial" w:cs="Arial"/>
+                <w:color w:val="000000"/>
+                <w:sz w:val="20"/>
+                <w:szCs w:val="20"/>
+                <w:lang w:eastAsia="pt-BR"/>
+              </w:rPr>
+              <w:t xml:space="preserve">Código </w:t>
+            </w:r>
+            <w:proofErr w:type="spellStart"/>
+            <w:r>
+              <w:rPr>
+                <w:rFonts w:ascii="Arial" w:eastAsia="Times New Roman" w:hAnsi="Arial" w:cs="Arial"/>
+                <w:color w:val="000000"/>
+                <w:sz w:val="20"/>
+                <w:szCs w:val="20"/>
+                <w:lang w:eastAsia="pt-BR"/>
+              </w:rPr>
+              <w:t>Js</w:t>
+            </w:r>
+            <w:proofErr w:type="spellEnd"/>
+            <w:r>
+              <w:rPr>
+                <w:rFonts w:ascii="Arial" w:eastAsia="Times New Roman" w:hAnsi="Arial" w:cs="Arial"/>
+                <w:color w:val="000000"/>
+                <w:sz w:val="20"/>
+                <w:szCs w:val="20"/>
+                <w:lang w:eastAsia="pt-BR"/>
+              </w:rPr>
+              <w:t>, HTML e CSS integrados</w:t>
+            </w:r>
+          </w:p>
+        </w:tc>
+        <w:tc>
+          <w:tcPr>
+            <w:tcW w:w="3953" w:type="dxa"/>
+            <w:tcBorders>
+              <w:top w:val="single" w:sz="6" w:space="0" w:color="CCCCCC"/>
+              <w:left w:val="single" w:sz="6" w:space="0" w:color="CCCCCC"/>
+              <w:bottom w:val="single" w:sz="6" w:space="0" w:color="CCCCCC"/>
+              <w:right w:val="single" w:sz="6" w:space="0" w:color="CCCCCC"/>
+            </w:tcBorders>
+            <w:tcMar>
+              <w:top w:w="40" w:type="dxa"/>
+              <w:left w:w="40" w:type="dxa"/>
+              <w:bottom w:w="40" w:type="dxa"/>
+              <w:right w:w="40" w:type="dxa"/>
+            </w:tcMar>
+            <w:vAlign w:val="center"/>
+          </w:tcPr>
+          <w:p>
+            <w:pPr>
+              <w:numPr>
+                <w:ilvl w:val="0"/>
+                <w:numId w:val="15"/>
+              </w:numPr>
+              <w:spacing w:after="0" w:line="240" w:lineRule="auto"/>
+              <w:textAlignment w:val="baseline"/>
+              <w:rPr>
+                <w:rFonts w:ascii="Arial" w:eastAsia="Times New Roman" w:hAnsi="Arial" w:cs="Arial"/>
+                <w:color w:val="000000"/>
+                <w:sz w:val="20"/>
+                <w:szCs w:val="20"/>
+                <w:lang w:eastAsia="pt-BR"/>
+              </w:rPr>
+            </w:pPr>
+            <w:r>
+              <w:rPr>
+                <w:rFonts w:ascii="Arial" w:eastAsia="Times New Roman" w:hAnsi="Arial" w:cs="Arial"/>
+                <w:color w:val="000000"/>
+                <w:sz w:val="20"/>
+                <w:szCs w:val="20"/>
+                <w:lang w:eastAsia="pt-BR"/>
+              </w:rPr>
+              <w:t>Acessar o site e clicar no botão aceitar da barra de política de privacidades.</w:t>
+            </w:r>
+          </w:p>
+        </w:tc>
+        <w:tc>
+          <w:tcPr>
+            <w:tcW w:w="7432" w:type="dxa"/>
+            <w:tcBorders>
+              <w:top w:val="single" w:sz="6" w:space="0" w:color="CCCCCC"/>
+              <w:left w:val="single" w:sz="6" w:space="0" w:color="CCCCCC"/>
+              <w:bottom w:val="single" w:sz="6" w:space="0" w:color="CCCCCC"/>
+              <w:right w:val="single" w:sz="6" w:space="0" w:color="CCCCCC"/>
+            </w:tcBorders>
+            <w:tcMar>
+              <w:top w:w="40" w:type="dxa"/>
+              <w:left w:w="40" w:type="dxa"/>
+              <w:bottom w:w="40" w:type="dxa"/>
+              <w:right w:w="40" w:type="dxa"/>
+            </w:tcMar>
+            <w:vAlign w:val="center"/>
+          </w:tcPr>
+          <w:p>
+            <w:pPr>
+              <w:numPr>
+                <w:ilvl w:val="0"/>
+                <w:numId w:val="9"/>
+              </w:numPr>
+              <w:spacing w:after="0" w:line="240" w:lineRule="auto"/>
+              <w:ind w:left="502"/>
+              <w:textAlignment w:val="baseline"/>
+              <w:rPr>
+                <w:rFonts w:ascii="Arial" w:eastAsia="Times New Roman" w:hAnsi="Arial" w:cs="Arial"/>
+                <w:color w:val="000000"/>
+                <w:sz w:val="20"/>
+                <w:szCs w:val="20"/>
+                <w:lang w:eastAsia="pt-BR"/>
+              </w:rPr>
+            </w:pPr>
+            <w:r>
+              <w:rPr>
+                <w:rFonts w:ascii="Arial" w:eastAsia="Times New Roman" w:hAnsi="Arial" w:cs="Arial"/>
+                <w:color w:val="000000"/>
+                <w:sz w:val="20"/>
+                <w:szCs w:val="20"/>
+                <w:lang w:eastAsia="pt-BR"/>
+              </w:rPr>
+              <w:t xml:space="preserve">Dados de confirmação do usuário são devidamente armazenados no Local </w:t>
+            </w:r>
+            <w:proofErr w:type="spellStart"/>
+            <w:r>
+              <w:rPr>
+                <w:rFonts w:ascii="Arial" w:eastAsia="Times New Roman" w:hAnsi="Arial" w:cs="Arial"/>
+                <w:color w:val="000000"/>
+                <w:sz w:val="20"/>
+                <w:szCs w:val="20"/>
+                <w:lang w:eastAsia="pt-BR"/>
+              </w:rPr>
+              <w:t>Storage</w:t>
+            </w:r>
+            <w:proofErr w:type="spellEnd"/>
+            <w:r>
+              <w:rPr>
+                <w:rFonts w:ascii="Arial" w:eastAsia="Times New Roman" w:hAnsi="Arial" w:cs="Arial"/>
+                <w:color w:val="000000"/>
+                <w:sz w:val="20"/>
+                <w:szCs w:val="20"/>
+                <w:lang w:eastAsia="pt-BR"/>
+              </w:rPr>
+              <w:t xml:space="preserve"> e a barra de política de privacidade não aparece mais se o usuário tiver aceitado os termos.</w:t>
+            </w:r>
+          </w:p>
+        </w:tc>
+      </w:tr>
+      <w:tr>
+        <w:trPr>
+          <w:trHeight w:val="720"/>
+        </w:trPr>
+        <w:tc>
+          <w:tcPr>
+            <w:tcW w:w="412" w:type="dxa"/>
             <w:tcBorders>
               <w:top w:val="single" w:sz="6" w:space="0" w:color="CCCCCC"/>
               <w:left w:val="single" w:sz="6" w:space="0" w:color="CCCCCC"/>
@@ -2146,19 +2544,18 @@
             </w:pPr>
             <w:r>
               <w:rPr>
-                <w:rFonts w:ascii="Arial" w:eastAsia="Times New Roman" w:hAnsi="Arial" w:cs="Arial"/>
-                <w:color w:val="000000"/>
-                <w:sz w:val="20"/>
-                <w:szCs w:val="20"/>
-                <w:lang w:eastAsia="pt-BR"/>
-              </w:rPr>
-              <w:t>4</w:t>
+                <w:rFonts w:ascii="Times New Roman" w:eastAsia="Times New Roman" w:hAnsi="Times New Roman" w:cs="Times New Roman"/>
+                <w:sz w:val="24"/>
+                <w:szCs w:val="24"/>
+                <w:lang w:eastAsia="pt-BR"/>
+              </w:rPr>
+              <w:t>5</w:t>
             </w:r>
           </w:p>
         </w:tc>
         <w:tc>
           <w:tcPr>
-            <w:tcW w:w="1236" w:type="dxa"/>
+            <w:tcW w:w="1574" w:type="dxa"/>
             <w:tcBorders>
               <w:top w:val="single" w:sz="6" w:space="0" w:color="CCCCCC"/>
               <w:left w:val="single" w:sz="6" w:space="0" w:color="CCCCCC"/>
@@ -2197,7 +2594,7 @@
         </w:tc>
         <w:tc>
           <w:tcPr>
-            <w:tcW w:w="2024" w:type="dxa"/>
+            <w:tcW w:w="2011" w:type="dxa"/>
             <w:tcBorders>
               <w:top w:val="single" w:sz="6" w:space="0" w:color="CCCCCC"/>
               <w:left w:val="single" w:sz="6" w:space="0" w:color="CCCCCC"/>
@@ -2243,7 +2640,7 @@
         </w:tc>
         <w:tc>
           <w:tcPr>
-            <w:tcW w:w="4019" w:type="dxa"/>
+            <w:tcW w:w="3953" w:type="dxa"/>
             <w:tcBorders>
               <w:top w:val="single" w:sz="6" w:space="0" w:color="CCCCCC"/>
               <w:left w:val="single" w:sz="6" w:space="0" w:color="CCCCCC"/>
@@ -2345,7 +2742,7 @@
         </w:tc>
         <w:tc>
           <w:tcPr>
-            <w:tcW w:w="7604" w:type="dxa"/>
+            <w:tcW w:w="7432" w:type="dxa"/>
             <w:tcBorders>
               <w:top w:val="single" w:sz="6" w:space="0" w:color="CCCCCC"/>
               <w:left w:val="single" w:sz="6" w:space="0" w:color="CCCCCC"/>
@@ -2385,7 +2782,29 @@
                 <w:szCs w:val="20"/>
                 <w:lang w:eastAsia="pt-BR"/>
               </w:rPr>
-              <w:t>Informações registradas no formulário são devidamente armazenadas em dados JSON (nome do usuário, e-mail, data de envio...). O e-email é recebido pelo desenvolvedor.</w:t>
+              <w:t xml:space="preserve">Informações registradas no formulário são devidamente armazenadas em dados JSON (nome do usuário, e-mail, data de envio...). O </w:t>
+            </w:r>
+            <w:proofErr w:type="spellStart"/>
+            <w:r>
+              <w:rPr>
+                <w:rFonts w:ascii="Arial" w:eastAsia="Times New Roman" w:hAnsi="Arial" w:cs="Arial"/>
+                <w:color w:val="000000"/>
+                <w:sz w:val="20"/>
+                <w:szCs w:val="20"/>
+                <w:lang w:eastAsia="pt-BR"/>
+              </w:rPr>
+              <w:t>e-email</w:t>
+            </w:r>
+            <w:proofErr w:type="spellEnd"/>
+            <w:r>
+              <w:rPr>
+                <w:rFonts w:ascii="Arial" w:eastAsia="Times New Roman" w:hAnsi="Arial" w:cs="Arial"/>
+                <w:color w:val="000000"/>
+                <w:sz w:val="20"/>
+                <w:szCs w:val="20"/>
+                <w:lang w:eastAsia="pt-BR"/>
+              </w:rPr>
+              <w:t xml:space="preserve"> é recebido pelo desenvolvedor.</w:t>
             </w:r>
           </w:p>
         </w:tc>
@@ -3114,6 +3533,184 @@
     </w:lvl>
   </w:abstractNum>
   <w:abstractNum w:abstractNumId="5" w15:restartNumberingAfterBreak="0">
+    <w:nsid w:val="3F08531F"/>
+    <w:multiLevelType w:val="hybridMultilevel"/>
+    <w:tmpl w:val="62F27688"/>
+    <w:lvl w:ilvl="0" w:tplc="2AF44FA2">
+      <w:start w:val="1"/>
+      <w:numFmt w:val="decimal"/>
+      <w:lvlText w:val="(%1)"/>
+      <w:lvlJc w:val="left"/>
+      <w:pPr>
+        <w:ind w:left="720" w:hanging="360"/>
+      </w:pPr>
+      <w:rPr>
+        <w:rFonts w:hint="default"/>
+      </w:rPr>
+    </w:lvl>
+    <w:lvl w:ilvl="1" w:tplc="04160019" w:tentative="1">
+      <w:start w:val="1"/>
+      <w:numFmt w:val="lowerLetter"/>
+      <w:lvlText w:val="%2."/>
+      <w:lvlJc w:val="left"/>
+      <w:pPr>
+        <w:ind w:left="1440" w:hanging="360"/>
+      </w:pPr>
+    </w:lvl>
+    <w:lvl w:ilvl="2" w:tplc="0416001B" w:tentative="1">
+      <w:start w:val="1"/>
+      <w:numFmt w:val="lowerRoman"/>
+      <w:lvlText w:val="%3."/>
+      <w:lvlJc w:val="right"/>
+      <w:pPr>
+        <w:ind w:left="2160" w:hanging="180"/>
+      </w:pPr>
+    </w:lvl>
+    <w:lvl w:ilvl="3" w:tplc="0416000F" w:tentative="1">
+      <w:start w:val="1"/>
+      <w:numFmt w:val="decimal"/>
+      <w:lvlText w:val="%4."/>
+      <w:lvlJc w:val="left"/>
+      <w:pPr>
+        <w:ind w:left="2880" w:hanging="360"/>
+      </w:pPr>
+    </w:lvl>
+    <w:lvl w:ilvl="4" w:tplc="04160019" w:tentative="1">
+      <w:start w:val="1"/>
+      <w:numFmt w:val="lowerLetter"/>
+      <w:lvlText w:val="%5."/>
+      <w:lvlJc w:val="left"/>
+      <w:pPr>
+        <w:ind w:left="3600" w:hanging="360"/>
+      </w:pPr>
+    </w:lvl>
+    <w:lvl w:ilvl="5" w:tplc="0416001B" w:tentative="1">
+      <w:start w:val="1"/>
+      <w:numFmt w:val="lowerRoman"/>
+      <w:lvlText w:val="%6."/>
+      <w:lvlJc w:val="right"/>
+      <w:pPr>
+        <w:ind w:left="4320" w:hanging="180"/>
+      </w:pPr>
+    </w:lvl>
+    <w:lvl w:ilvl="6" w:tplc="0416000F" w:tentative="1">
+      <w:start w:val="1"/>
+      <w:numFmt w:val="decimal"/>
+      <w:lvlText w:val="%7."/>
+      <w:lvlJc w:val="left"/>
+      <w:pPr>
+        <w:ind w:left="5040" w:hanging="360"/>
+      </w:pPr>
+    </w:lvl>
+    <w:lvl w:ilvl="7" w:tplc="04160019" w:tentative="1">
+      <w:start w:val="1"/>
+      <w:numFmt w:val="lowerLetter"/>
+      <w:lvlText w:val="%8."/>
+      <w:lvlJc w:val="left"/>
+      <w:pPr>
+        <w:ind w:left="5760" w:hanging="360"/>
+      </w:pPr>
+    </w:lvl>
+    <w:lvl w:ilvl="8" w:tplc="0416001B" w:tentative="1">
+      <w:start w:val="1"/>
+      <w:numFmt w:val="lowerRoman"/>
+      <w:lvlText w:val="%9."/>
+      <w:lvlJc w:val="right"/>
+      <w:pPr>
+        <w:ind w:left="6480" w:hanging="180"/>
+      </w:pPr>
+    </w:lvl>
+  </w:abstractNum>
+  <w:abstractNum w:abstractNumId="6" w15:restartNumberingAfterBreak="0">
+    <w:nsid w:val="40C20B9C"/>
+    <w:multiLevelType w:val="hybridMultilevel"/>
+    <w:tmpl w:val="B9E29DF4"/>
+    <w:lvl w:ilvl="0" w:tplc="0284F82E">
+      <w:start w:val="1"/>
+      <w:numFmt w:val="decimal"/>
+      <w:lvlText w:val="(%1)"/>
+      <w:lvlJc w:val="left"/>
+      <w:pPr>
+        <w:ind w:left="720" w:hanging="360"/>
+      </w:pPr>
+      <w:rPr>
+        <w:rFonts w:hint="default"/>
+      </w:rPr>
+    </w:lvl>
+    <w:lvl w:ilvl="1" w:tplc="04160019" w:tentative="1">
+      <w:start w:val="1"/>
+      <w:numFmt w:val="lowerLetter"/>
+      <w:lvlText w:val="%2."/>
+      <w:lvlJc w:val="left"/>
+      <w:pPr>
+        <w:ind w:left="1440" w:hanging="360"/>
+      </w:pPr>
+    </w:lvl>
+    <w:lvl w:ilvl="2" w:tplc="0416001B" w:tentative="1">
+      <w:start w:val="1"/>
+      <w:numFmt w:val="lowerRoman"/>
+      <w:lvlText w:val="%3."/>
+      <w:lvlJc w:val="right"/>
+      <w:pPr>
+        <w:ind w:left="2160" w:hanging="180"/>
+      </w:pPr>
+    </w:lvl>
+    <w:lvl w:ilvl="3" w:tplc="0416000F" w:tentative="1">
+      <w:start w:val="1"/>
+      <w:numFmt w:val="decimal"/>
+      <w:lvlText w:val="%4."/>
+      <w:lvlJc w:val="left"/>
+      <w:pPr>
+        <w:ind w:left="2880" w:hanging="360"/>
+      </w:pPr>
+    </w:lvl>
+    <w:lvl w:ilvl="4" w:tplc="04160019" w:tentative="1">
+      <w:start w:val="1"/>
+      <w:numFmt w:val="lowerLetter"/>
+      <w:lvlText w:val="%5."/>
+      <w:lvlJc w:val="left"/>
+      <w:pPr>
+        <w:ind w:left="3600" w:hanging="360"/>
+      </w:pPr>
+    </w:lvl>
+    <w:lvl w:ilvl="5" w:tplc="0416001B" w:tentative="1">
+      <w:start w:val="1"/>
+      <w:numFmt w:val="lowerRoman"/>
+      <w:lvlText w:val="%6."/>
+      <w:lvlJc w:val="right"/>
+      <w:pPr>
+        <w:ind w:left="4320" w:hanging="180"/>
+      </w:pPr>
+    </w:lvl>
+    <w:lvl w:ilvl="6" w:tplc="0416000F" w:tentative="1">
+      <w:start w:val="1"/>
+      <w:numFmt w:val="decimal"/>
+      <w:lvlText w:val="%7."/>
+      <w:lvlJc w:val="left"/>
+      <w:pPr>
+        <w:ind w:left="5040" w:hanging="360"/>
+      </w:pPr>
+    </w:lvl>
+    <w:lvl w:ilvl="7" w:tplc="04160019" w:tentative="1">
+      <w:start w:val="1"/>
+      <w:numFmt w:val="lowerLetter"/>
+      <w:lvlText w:val="%8."/>
+      <w:lvlJc w:val="left"/>
+      <w:pPr>
+        <w:ind w:left="5760" w:hanging="360"/>
+      </w:pPr>
+    </w:lvl>
+    <w:lvl w:ilvl="8" w:tplc="0416001B" w:tentative="1">
+      <w:start w:val="1"/>
+      <w:numFmt w:val="lowerRoman"/>
+      <w:lvlText w:val="%9."/>
+      <w:lvlJc w:val="right"/>
+      <w:pPr>
+        <w:ind w:left="6480" w:hanging="180"/>
+      </w:pPr>
+    </w:lvl>
+  </w:abstractNum>
+  <w:abstractNum w:abstractNumId="7" w15:restartNumberingAfterBreak="0">
     <w:nsid w:val="45033B3F"/>
     <w:multiLevelType w:val="multilevel"/>
     <w:tmpl w:val="1CD6A98C"/>
@@ -3262,7 +3859,7 @@
       </w:rPr>
     </w:lvl>
   </w:abstractNum>
-  <w:abstractNum w:abstractNumId="6" w15:restartNumberingAfterBreak="0">
+  <w:abstractNum w:abstractNumId="8" w15:restartNumberingAfterBreak="0">
     <w:nsid w:val="46C818E2"/>
     <w:multiLevelType w:val="multilevel"/>
     <w:tmpl w:val="72B61920"/>
@@ -3411,7 +4008,7 @@
       </w:rPr>
     </w:lvl>
   </w:abstractNum>
-  <w:abstractNum w:abstractNumId="7" w15:restartNumberingAfterBreak="0">
+  <w:abstractNum w:abstractNumId="9" w15:restartNumberingAfterBreak="0">
     <w:nsid w:val="48F23B9A"/>
     <w:multiLevelType w:val="multilevel"/>
     <w:tmpl w:val="8D30F6CA"/>
@@ -3560,7 +4157,7 @@
       </w:rPr>
     </w:lvl>
   </w:abstractNum>
-  <w:abstractNum w:abstractNumId="8" w15:restartNumberingAfterBreak="0">
+  <w:abstractNum w:abstractNumId="10" w15:restartNumberingAfterBreak="0">
     <w:nsid w:val="59D63D53"/>
     <w:multiLevelType w:val="multilevel"/>
     <w:tmpl w:val="B69AB960"/>
@@ -3709,7 +4306,7 @@
       </w:rPr>
     </w:lvl>
   </w:abstractNum>
-  <w:abstractNum w:abstractNumId="9" w15:restartNumberingAfterBreak="0">
+  <w:abstractNum w:abstractNumId="11" w15:restartNumberingAfterBreak="0">
     <w:nsid w:val="61263156"/>
     <w:multiLevelType w:val="multilevel"/>
     <w:tmpl w:val="EB54876E"/>
@@ -3822,7 +4419,120 @@
       </w:pPr>
     </w:lvl>
   </w:abstractNum>
-  <w:abstractNum w:abstractNumId="10" w15:restartNumberingAfterBreak="0">
+  <w:abstractNum w:abstractNumId="12" w15:restartNumberingAfterBreak="0">
+    <w:nsid w:val="6C9C7AE0"/>
+    <w:multiLevelType w:val="multilevel"/>
+    <w:tmpl w:val="36F0EBB2"/>
+    <w:lvl w:ilvl="0">
+      <w:start w:val="1"/>
+      <w:numFmt w:val="decimal"/>
+      <w:lvlText w:val="%1."/>
+      <w:lvlJc w:val="left"/>
+      <w:pPr>
+        <w:tabs>
+          <w:tab w:val="num" w:pos="720"/>
+        </w:tabs>
+        <w:ind w:left="720" w:hanging="360"/>
+      </w:pPr>
+    </w:lvl>
+    <w:lvl w:ilvl="1" w:tentative="1">
+      <w:start w:val="1"/>
+      <w:numFmt w:val="decimal"/>
+      <w:lvlText w:val="%2."/>
+      <w:lvlJc w:val="left"/>
+      <w:pPr>
+        <w:tabs>
+          <w:tab w:val="num" w:pos="1440"/>
+        </w:tabs>
+        <w:ind w:left="1440" w:hanging="360"/>
+      </w:pPr>
+    </w:lvl>
+    <w:lvl w:ilvl="2" w:tentative="1">
+      <w:start w:val="1"/>
+      <w:numFmt w:val="decimal"/>
+      <w:lvlText w:val="%3."/>
+      <w:lvlJc w:val="left"/>
+      <w:pPr>
+        <w:tabs>
+          <w:tab w:val="num" w:pos="2160"/>
+        </w:tabs>
+        <w:ind w:left="2160" w:hanging="360"/>
+      </w:pPr>
+    </w:lvl>
+    <w:lvl w:ilvl="3" w:tentative="1">
+      <w:start w:val="1"/>
+      <w:numFmt w:val="decimal"/>
+      <w:lvlText w:val="%4."/>
+      <w:lvlJc w:val="left"/>
+      <w:pPr>
+        <w:tabs>
+          <w:tab w:val="num" w:pos="2880"/>
+        </w:tabs>
+        <w:ind w:left="2880" w:hanging="360"/>
+      </w:pPr>
+    </w:lvl>
+    <w:lvl w:ilvl="4" w:tentative="1">
+      <w:start w:val="1"/>
+      <w:numFmt w:val="decimal"/>
+      <w:lvlText w:val="%5."/>
+      <w:lvlJc w:val="left"/>
+      <w:pPr>
+        <w:tabs>
+          <w:tab w:val="num" w:pos="3600"/>
+        </w:tabs>
+        <w:ind w:left="3600" w:hanging="360"/>
+      </w:pPr>
+    </w:lvl>
+    <w:lvl w:ilvl="5" w:tentative="1">
+      <w:start w:val="1"/>
+      <w:numFmt w:val="decimal"/>
+      <w:lvlText w:val="%6."/>
+      <w:lvlJc w:val="left"/>
+      <w:pPr>
+        <w:tabs>
+          <w:tab w:val="num" w:pos="4320"/>
+        </w:tabs>
+        <w:ind w:left="4320" w:hanging="360"/>
+      </w:pPr>
+    </w:lvl>
+    <w:lvl w:ilvl="6" w:tentative="1">
+      <w:start w:val="1"/>
+      <w:numFmt w:val="decimal"/>
+      <w:lvlText w:val="%7."/>
+      <w:lvlJc w:val="left"/>
+      <w:pPr>
+        <w:tabs>
+          <w:tab w:val="num" w:pos="5040"/>
+        </w:tabs>
+        <w:ind w:left="5040" w:hanging="360"/>
+      </w:pPr>
+    </w:lvl>
+    <w:lvl w:ilvl="7" w:tentative="1">
+      <w:start w:val="1"/>
+      <w:numFmt w:val="decimal"/>
+      <w:lvlText w:val="%8."/>
+      <w:lvlJc w:val="left"/>
+      <w:pPr>
+        <w:tabs>
+          <w:tab w:val="num" w:pos="5760"/>
+        </w:tabs>
+        <w:ind w:left="5760" w:hanging="360"/>
+      </w:pPr>
+    </w:lvl>
+    <w:lvl w:ilvl="8" w:tentative="1">
+      <w:start w:val="1"/>
+      <w:numFmt w:val="decimal"/>
+      <w:lvlText w:val="%9."/>
+      <w:lvlJc w:val="left"/>
+      <w:pPr>
+        <w:tabs>
+          <w:tab w:val="num" w:pos="6480"/>
+        </w:tabs>
+        <w:ind w:left="6480" w:hanging="360"/>
+      </w:pPr>
+    </w:lvl>
+  </w:abstractNum>
+  <w:abstractNum w:abstractNumId="13" w15:restartNumberingAfterBreak="0">
     <w:nsid w:val="70FE1B07"/>
     <w:multiLevelType w:val="multilevel"/>
     <w:tmpl w:val="36F0EBB2"/>
@@ -3935,7 +4645,7 @@
       </w:pPr>
     </w:lvl>
   </w:abstractNum>
-  <w:abstractNum w:abstractNumId="11" w15:restartNumberingAfterBreak="0">
+  <w:abstractNum w:abstractNumId="14" w15:restartNumberingAfterBreak="0">
     <w:nsid w:val="77596068"/>
     <w:multiLevelType w:val="multilevel"/>
     <w:tmpl w:val="667E734A"/>
@@ -4049,40 +4759,49 @@
     </w:lvl>
   </w:abstractNum>
   <w:num w:numId="1" w16cid:durableId="229853110">
-    <w:abstractNumId w:val="7"/>
+    <w:abstractNumId w:val="9"/>
   </w:num>
   <w:num w:numId="2" w16cid:durableId="305470860">
     <w:abstractNumId w:val="3"/>
   </w:num>
   <w:num w:numId="3" w16cid:durableId="362824900">
-    <w:abstractNumId w:val="8"/>
+    <w:abstractNumId w:val="10"/>
   </w:num>
   <w:num w:numId="4" w16cid:durableId="1517961529">
     <w:abstractNumId w:val="1"/>
   </w:num>
   <w:num w:numId="5" w16cid:durableId="146558031">
-    <w:abstractNumId w:val="9"/>
+    <w:abstractNumId w:val="11"/>
   </w:num>
   <w:num w:numId="6" w16cid:durableId="161971944">
     <w:abstractNumId w:val="0"/>
   </w:num>
   <w:num w:numId="7" w16cid:durableId="2064021219">
-    <w:abstractNumId w:val="5"/>
+    <w:abstractNumId w:val="7"/>
   </w:num>
   <w:num w:numId="8" w16cid:durableId="867721321">
-    <w:abstractNumId w:val="10"/>
+    <w:abstractNumId w:val="13"/>
   </w:num>
   <w:num w:numId="9" w16cid:durableId="282274288">
-    <w:abstractNumId w:val="6"/>
+    <w:abstractNumId w:val="8"/>
   </w:num>
   <w:num w:numId="10" w16cid:durableId="47610733">
     <w:abstractNumId w:val="2"/>
   </w:num>
   <w:num w:numId="11" w16cid:durableId="2063361736">
-    <w:abstractNumId w:val="11"/>
+    <w:abstractNumId w:val="14"/>
   </w:num>
   <w:num w:numId="12" w16cid:durableId="1365718564">
     <w:abstractNumId w:val="4"/>
+  </w:num>
+  <w:num w:numId="13" w16cid:durableId="1115709939">
+    <w:abstractNumId w:val="6"/>
+  </w:num>
+  <w:num w:numId="14" w16cid:durableId="164396577">
+    <w:abstractNumId w:val="5"/>
+  </w:num>
+  <w:num w:numId="15" w16cid:durableId="657227129">
+    <w:abstractNumId w:val="12"/>
   </w:num>
 </w:numbering>
 </file>
@@ -4644,6 +5363,17 @@
       <w:shd w:val="clear" w:color="auto" w:fill="E1DFDD"/>
     </w:rPr>
   </w:style>
+  <w:style w:type="paragraph" w:styleId="PargrafodaLista">
+    <w:name w:val="List Paragraph"/>
+    <w:basedOn w:val="Normal"/>
+    <w:uiPriority w:val="34"/>
+    <w:qFormat/>
+    <w:rsid w:val="00BD669F"/>
+    <w:pPr>
+      <w:ind w:left="720"/>
+      <w:contextualSpacing/>
+    </w:pPr>
+  </w:style>
 </w:styles>
 </file>
 

</xml_diff>